<commit_message>
small bug-fixes and the full manual
</commit_message>
<xml_diff>
--- a/marketing/Handleiding voor docenten.docx
+++ b/marketing/Handleiding voor docenten.docx
@@ -775,6 +775,8 @@
           <w:lang w:val="nl-NL"/>
         </w:rPr>
       </w:pPr>
+      <w:bookmarkStart w:id="0" w:name="_GoBack"/>
+      <w:bookmarkEnd w:id="0"/>
     </w:p>
     <w:p>
       <w:pPr>
@@ -920,7 +922,7 @@
           <w:lang w:val="nl-NL"/>
         </w:rPr>
       </w:pPr>
-      <w:bookmarkStart w:id="0" w:name="_Toc512781348"/>
+      <w:bookmarkStart w:id="1" w:name="_Toc512781348"/>
       <w:r>
         <w:rPr>
           <w:sz w:val="40"/>
@@ -928,7 +930,7 @@
         </w:rPr>
         <w:t>Inleiding</w:t>
       </w:r>
-      <w:bookmarkEnd w:id="0"/>
+      <w:bookmarkEnd w:id="1"/>
     </w:p>
     <w:p>
       <w:pPr>
@@ -989,7 +991,7 @@
           <w:lang w:val="nl-NL"/>
         </w:rPr>
       </w:pPr>
-      <w:bookmarkStart w:id="1" w:name="_Toc512781349"/>
+      <w:bookmarkStart w:id="2" w:name="_Toc512781349"/>
       <w:r>
         <w:rPr>
           <w:sz w:val="40"/>
@@ -1004,7 +1006,7 @@
         </w:rPr>
         <w:t>bestellen</w:t>
       </w:r>
-      <w:bookmarkEnd w:id="1"/>
+      <w:bookmarkEnd w:id="2"/>
     </w:p>
     <w:p>
       <w:pPr>
@@ -1068,7 +1070,7 @@
           <w:lang w:val="nl-NL"/>
         </w:rPr>
       </w:pPr>
-      <w:bookmarkStart w:id="2" w:name="_Toc512781350"/>
+      <w:bookmarkStart w:id="3" w:name="_Toc512781350"/>
       <w:r>
         <w:rPr>
           <w:sz w:val="40"/>
@@ -1083,7 +1085,7 @@
         </w:rPr>
         <w:t>en</w:t>
       </w:r>
-      <w:bookmarkEnd w:id="2"/>
+      <w:bookmarkEnd w:id="3"/>
     </w:p>
     <w:p>
       <w:pPr>
@@ -1120,7 +1122,7 @@
           <w:lang w:val="nl-NL"/>
         </w:rPr>
       </w:pPr>
-      <w:bookmarkStart w:id="3" w:name="_Toc512781351"/>
+      <w:bookmarkStart w:id="4" w:name="_Toc512781351"/>
       <w:r>
         <w:rPr>
           <w:sz w:val="40"/>
@@ -1128,7 +1130,7 @@
         </w:rPr>
         <w:t>Theorie</w:t>
       </w:r>
-      <w:bookmarkEnd w:id="3"/>
+      <w:bookmarkEnd w:id="4"/>
     </w:p>
     <w:p>
       <w:pPr>
@@ -1369,7 +1371,7 @@
           <w:lang w:val="nl-NL"/>
         </w:rPr>
       </w:pPr>
-      <w:bookmarkStart w:id="4" w:name="_Toc512781352"/>
+      <w:bookmarkStart w:id="5" w:name="_Toc512781352"/>
       <w:r>
         <w:rPr>
           <w:sz w:val="40"/>
@@ -1377,7 +1379,7 @@
         </w:rPr>
         <w:t>Overzicht</w:t>
       </w:r>
-      <w:bookmarkEnd w:id="4"/>
+      <w:bookmarkEnd w:id="5"/>
     </w:p>
     <w:p>
       <w:pPr>
@@ -1553,8 +1555,6 @@
         </w:rPr>
         <w:t xml:space="preserve">op </w:t>
       </w:r>
-      <w:bookmarkStart w:id="5" w:name="_GoBack"/>
-      <w:bookmarkEnd w:id="5"/>
       <w:r>
         <w:rPr>
           <w:sz w:val="24"/>
@@ -1594,13 +1594,151 @@
     </w:p>
     <w:p>
       <w:pPr>
-        <w:jc w:val="center"/>
-        <w:rPr>
-          <w:sz w:val="48"/>
-          <w:szCs w:val="48"/>
-          <w:lang w:val="nl-NL"/>
-        </w:rPr>
-      </w:pPr>
+        <w:rPr>
+          <w:sz w:val="24"/>
+          <w:szCs w:val="24"/>
+          <w:lang w:val="nl-NL"/>
+        </w:rPr>
+      </w:pPr>
+      <w:r>
+        <w:rPr>
+          <w:sz w:val="24"/>
+          <w:szCs w:val="24"/>
+          <w:lang w:val="nl-NL"/>
+        </w:rPr>
+        <w:t xml:space="preserve">Met de planner kunt u opdrachten toevoegen voor uw leerlingen. Als u een opdracht heeft ingevoerd komt deze in een lijst te staan zoals de klassen bij het overzicht. U kunt op </w:t>
+      </w:r>
+      <w:r>
+        <w:rPr>
+          <w:sz w:val="24"/>
+          <w:szCs w:val="24"/>
+          <w:lang w:val="nl-NL"/>
+        </w:rPr>
+        <w:t>de</w:t>
+      </w:r>
+      <w:r>
+        <w:rPr>
+          <w:sz w:val="24"/>
+          <w:szCs w:val="24"/>
+          <w:lang w:val="nl-NL"/>
+        </w:rPr>
+        <w:t xml:space="preserve"> pijl</w:t>
+      </w:r>
+      <w:r>
+        <w:rPr>
+          <w:sz w:val="24"/>
+          <w:szCs w:val="24"/>
+          <w:lang w:val="nl-NL"/>
+        </w:rPr>
+        <w:t xml:space="preserve"> klikken</w:t>
+      </w:r>
+      <w:r>
+        <w:rPr>
+          <w:sz w:val="24"/>
+          <w:szCs w:val="24"/>
+          <w:lang w:val="nl-NL"/>
+        </w:rPr>
+        <w:t xml:space="preserve"> om de beschrijving van een opdracht te zien. </w:t>
+      </w:r>
+    </w:p>
+    <w:p>
+      <w:pPr>
+        <w:rPr>
+          <w:sz w:val="24"/>
+          <w:szCs w:val="24"/>
+          <w:lang w:val="nl-NL"/>
+        </w:rPr>
+      </w:pPr>
+      <w:r>
+        <w:rPr>
+          <w:sz w:val="24"/>
+          <w:szCs w:val="24"/>
+          <w:lang w:val="nl-NL"/>
+        </w:rPr>
+        <w:t xml:space="preserve">Als u een opdracht wilt toevoegen klikt u op ‘nieuwe opdracht’. Hier kunt u alle informatie over de opdracht invullen. </w:t>
+      </w:r>
+      <w:r>
+        <w:rPr>
+          <w:sz w:val="24"/>
+          <w:szCs w:val="24"/>
+          <w:lang w:val="nl-NL"/>
+        </w:rPr>
+        <w:t>Onder progressie kunt u aangeven welk(e) hoofdstuk(ken) u wilt dat leerlingen maken. U kunt dit geven in de vorm ‘H’ gevolgd door ‘hoofdstuknummer’, bijvoorbeeld ‘H1’.</w:t>
+      </w:r>
+    </w:p>
+    <w:p>
+      <w:pPr>
+        <w:rPr>
+          <w:sz w:val="24"/>
+          <w:szCs w:val="24"/>
+          <w:lang w:val="nl-NL"/>
+        </w:rPr>
+      </w:pPr>
+      <w:r>
+        <w:rPr>
+          <w:sz w:val="24"/>
+          <w:szCs w:val="24"/>
+          <w:lang w:val="nl-NL"/>
+        </w:rPr>
+        <w:t xml:space="preserve">Om een opdracht aan te passen kunt u op het potlood klikken. </w:t>
+      </w:r>
+      <w:r>
+        <w:rPr>
+          <w:sz w:val="24"/>
+          <w:szCs w:val="24"/>
+          <w:lang w:val="nl-NL"/>
+        </w:rPr>
+        <w:t>Op de nieuwe pagina kunt u de informatie aanpassen, uw wachtwoord invoeren en dan klikken op ‘bevestig’.</w:t>
+      </w:r>
+    </w:p>
+    <w:p>
+      <w:pPr>
+        <w:rPr>
+          <w:sz w:val="24"/>
+          <w:szCs w:val="24"/>
+          <w:lang w:val="nl-NL"/>
+        </w:rPr>
+      </w:pPr>
+      <w:r>
+        <w:rPr>
+          <w:sz w:val="24"/>
+          <w:szCs w:val="24"/>
+          <w:lang w:val="nl-NL"/>
+        </w:rPr>
+        <w:t xml:space="preserve">Om een opdracht te verwijderen </w:t>
+      </w:r>
+      <w:r>
+        <w:rPr>
+          <w:sz w:val="24"/>
+          <w:szCs w:val="24"/>
+          <w:lang w:val="nl-NL"/>
+        </w:rPr>
+        <w:t>kunt u op het potlood klikken.</w:t>
+      </w:r>
+      <w:r>
+        <w:rPr>
+          <w:sz w:val="24"/>
+          <w:szCs w:val="24"/>
+          <w:lang w:val="nl-NL"/>
+        </w:rPr>
+        <w:t xml:space="preserve"> Vervolgens kunt u onderaan de pagina uw wachtwoord invullen en dan klikken op ‘verwijder opdracht’</w:t>
+      </w:r>
+      <w:r>
+        <w:rPr>
+          <w:sz w:val="24"/>
+          <w:szCs w:val="24"/>
+          <w:lang w:val="nl-NL"/>
+        </w:rPr>
+        <w:t xml:space="preserve"> en dan ‘OK’</w:t>
+      </w:r>
+      <w:r>
+        <w:rPr>
+          <w:sz w:val="24"/>
+          <w:szCs w:val="24"/>
+          <w:lang w:val="nl-NL"/>
+        </w:rPr>
+        <w:t xml:space="preserve">. </w:t>
+      </w:r>
     </w:p>
     <w:p>
       <w:pPr>
@@ -1632,22 +1770,39 @@
     </w:p>
     <w:p>
       <w:pPr>
-        <w:jc w:val="center"/>
-        <w:rPr>
-          <w:sz w:val="48"/>
-          <w:szCs w:val="48"/>
-          <w:lang w:val="nl-NL"/>
-        </w:rPr>
-      </w:pPr>
-    </w:p>
-    <w:p>
-      <w:pPr>
-        <w:rPr>
-          <w:sz w:val="24"/>
-          <w:szCs w:val="24"/>
-          <w:lang w:val="nl-NL"/>
-        </w:rPr>
-      </w:pPr>
+        <w:rPr>
+          <w:sz w:val="24"/>
+          <w:szCs w:val="24"/>
+          <w:lang w:val="nl-NL"/>
+        </w:rPr>
+      </w:pPr>
+      <w:r>
+        <w:rPr>
+          <w:sz w:val="24"/>
+          <w:szCs w:val="24"/>
+          <w:lang w:val="nl-NL"/>
+        </w:rPr>
+        <w:t xml:space="preserve">Bedankt voor uw interesse in Inforca. Ik hoop dat u en uw leerlingen veel hebben aan deze methode. Als u vragen of opmerkingen heeft kunt u altijd een mail sturen naar </w:t>
+      </w:r>
+      <w:hyperlink r:id="rId9" w:history="1">
+        <w:r>
+          <w:rPr>
+            <w:rStyle w:val="Hyperlink"/>
+            <w:sz w:val="24"/>
+            <w:szCs w:val="24"/>
+            <w:lang w:val="nl-NL"/>
+          </w:rPr>
+          <w:t>koffieandcode@gmail.com</w:t>
+        </w:r>
+      </w:hyperlink>
+      <w:r>
+        <w:rPr>
+          <w:sz w:val="24"/>
+          <w:szCs w:val="24"/>
+          <w:lang w:val="nl-NL"/>
+        </w:rPr>
+        <w:t>.</w:t>
+      </w:r>
     </w:p>
     <w:sectPr>
       <w:pgSz w:w="12240" w:h="15840"/>
@@ -2162,6 +2317,18 @@
       <w:spacing w:after="100"/>
     </w:pPr>
   </w:style>
+  <w:style w:type="character" w:styleId="UnresolvedMention">
+    <w:name w:val="Unresolved Mention"/>
+    <w:basedOn w:val="DefaultParagraphFont"/>
+    <w:uiPriority w:val="99"/>
+    <w:semiHidden/>
+    <w:unhideWhenUsed/>
+    <w:rsid w:val="00060D1B"/>
+    <w:rPr>
+      <w:color w:val="808080"/>
+      <w:shd w:val="clear" w:color="auto" w:fill="E6E6E6"/>
+    </w:rPr>
+  </w:style>
 </w:styles>
 </file>
 
@@ -2431,7 +2598,7 @@
 </file>
 
 <file path=customXml/itemProps1.xml><?xml version="1.0" encoding="utf-8"?>
-<ds:datastoreItem xmlns:ds="http://schemas.openxmlformats.org/officeDocument/2006/customXml" ds:itemID="{398EAB9A-B678-4B13-8A9F-B1D481EBFF8D}">
+<ds:datastoreItem xmlns:ds="http://schemas.openxmlformats.org/officeDocument/2006/customXml" ds:itemID="{9731C456-94B2-4DFC-94D8-2E4EEE323EBB}">
   <ds:schemaRefs>
     <ds:schemaRef ds:uri="http://schemas.openxmlformats.org/officeDocument/2006/bibliography"/>
   </ds:schemaRefs>

</xml_diff>

<commit_message>
Fixed a bug that caused the 'invalid account' to trigger for 7 days even after the account has been renewed and added 'filler' to test bonus chapters
</commit_message>
<xml_diff>
--- a/marketing/Handleiding voor docenten.docx
+++ b/marketing/Handleiding voor docenten.docx
@@ -91,7 +91,6 @@
         <w:rPr>
           <w:sz w:val="72"/>
           <w:szCs w:val="72"/>
-          <w:lang w:val="nl-NL"/>
         </w:rPr>
       </w:pPr>
     </w:p>
@@ -642,7 +641,7 @@
                 <w:noProof/>
                 <w:webHidden/>
               </w:rPr>
-              <w:t>4</w:t>
+              <w:t>5</w:t>
             </w:r>
             <w:r>
               <w:rPr>
@@ -711,7 +710,7 @@
                 <w:noProof/>
                 <w:webHidden/>
               </w:rPr>
-              <w:t>4</w:t>
+              <w:t>5</w:t>
             </w:r>
             <w:r>
               <w:rPr>
@@ -1453,7 +1452,25 @@
           <w:szCs w:val="24"/>
           <w:lang w:val="nl-NL"/>
         </w:rPr>
-        <w:t xml:space="preserve">Groepen zijn leerlingen samen aan een project werken. Als u al een groep toegevoegd heeft kunt op het pijltje klikken om meer informatie over de groep en haar leden te krijgen. Er komt dan onder de groepsnaam een beschrijving en link </w:t>
+        <w:t>Groepen zijn leerlingen</w:t>
+      </w:r>
+      <w:r>
+        <w:rPr>
+          <w:sz w:val="24"/>
+          <w:szCs w:val="24"/>
+          <w:lang w:val="nl-NL"/>
+        </w:rPr>
+        <w:t xml:space="preserve"> die</w:t>
+      </w:r>
+      <w:bookmarkStart w:id="5" w:name="_GoBack"/>
+      <w:bookmarkEnd w:id="5"/>
+      <w:r>
+        <w:rPr>
+          <w:sz w:val="24"/>
+          <w:szCs w:val="24"/>
+          <w:lang w:val="nl-NL"/>
+        </w:rPr>
+        <w:t xml:space="preserve"> samen aan een project werken. Als u al een groep toegevoegd heeft kunt op het pijltje klikken om meer informatie over de groep en haar leden te krijgen. Er komt dan onder de groepsnaam een beschrijving en link </w:t>
       </w:r>
       <w:r>
         <w:rPr>
@@ -1613,8 +1630,6 @@
         </w:rPr>
         <w:t>kunnen leerlingen</w:t>
       </w:r>
-      <w:bookmarkStart w:id="5" w:name="_GoBack"/>
-      <w:bookmarkEnd w:id="5"/>
       <w:r>
         <w:rPr>
           <w:sz w:val="24"/>
@@ -2373,6 +2388,36 @@
       <w:shd w:val="clear" w:color="auto" w:fill="E6E6E6"/>
     </w:rPr>
   </w:style>
+  <w:style w:type="paragraph" w:styleId="BalloonText">
+    <w:name w:val="Balloon Text"/>
+    <w:basedOn w:val="Normal"/>
+    <w:link w:val="BalloonTextChar"/>
+    <w:uiPriority w:val="99"/>
+    <w:semiHidden/>
+    <w:unhideWhenUsed/>
+    <w:rsid w:val="003B58E2"/>
+    <w:pPr>
+      <w:spacing w:after="0" w:line="240" w:lineRule="auto"/>
+    </w:pPr>
+    <w:rPr>
+      <w:rFonts w:ascii="Segoe UI" w:hAnsi="Segoe UI" w:cs="Segoe UI"/>
+      <w:sz w:val="18"/>
+      <w:szCs w:val="18"/>
+    </w:rPr>
+  </w:style>
+  <w:style w:type="character" w:customStyle="1" w:styleId="BalloonTextChar">
+    <w:name w:val="Balloon Text Char"/>
+    <w:basedOn w:val="DefaultParagraphFont"/>
+    <w:link w:val="BalloonText"/>
+    <w:uiPriority w:val="99"/>
+    <w:semiHidden/>
+    <w:rsid w:val="003B58E2"/>
+    <w:rPr>
+      <w:rFonts w:ascii="Segoe UI" w:hAnsi="Segoe UI" w:cs="Segoe UI"/>
+      <w:sz w:val="18"/>
+      <w:szCs w:val="18"/>
+    </w:rPr>
+  </w:style>
 </w:styles>
 </file>
 
@@ -2642,7 +2687,7 @@
 </file>
 
 <file path=customXml/itemProps1.xml><?xml version="1.0" encoding="utf-8"?>
-<ds:datastoreItem xmlns:ds="http://schemas.openxmlformats.org/officeDocument/2006/customXml" ds:itemID="{4BDF69D3-266C-48FD-AD8D-F6CD6090F21D}">
+<ds:datastoreItem xmlns:ds="http://schemas.openxmlformats.org/officeDocument/2006/customXml" ds:itemID="{2DA4B48F-1ADF-4A64-9A37-6463FF4E7FDD}">
   <ds:schemaRefs>
     <ds:schemaRef ds:uri="http://schemas.openxmlformats.org/officeDocument/2006/bibliography"/>
   </ds:schemaRefs>

</xml_diff>